<commit_message>
upgrade model-2 and report
</commit_message>
<xml_diff>
--- a/NLP.docx
+++ b/NLP.docx
@@ -184,8 +184,9 @@
           <w:szCs w:val="18"/>
           <w:shd w:val="clear" w:color="auto" w:fill="FFFFFF"/>
         </w:rPr>
-        <w:t xml:space="preserve">  </w:t>
-      </w:r>
+        <w:t xml:space="preserve">  How to draw a stacked </w:t>
+      </w:r>
+      <w:proofErr w:type="spellStart"/>
       <w:r>
         <w:rPr>
           <w:rFonts w:ascii="Consolas" w:hAnsi="Consolas"/>
@@ -194,9 +195,9 @@
           <w:szCs w:val="18"/>
           <w:shd w:val="clear" w:color="auto" w:fill="FFFFFF"/>
         </w:rPr>
-        <w:t xml:space="preserve">How to draw a stacked </w:t>
-      </w:r>
-      <w:proofErr w:type="spellStart"/>
+        <w:t>dotplot</w:t>
+      </w:r>
+      <w:proofErr w:type="spellEnd"/>
       <w:r>
         <w:rPr>
           <w:rFonts w:ascii="Consolas" w:hAnsi="Consolas"/>
@@ -205,9 +206,8 @@
           <w:szCs w:val="18"/>
           <w:shd w:val="clear" w:color="auto" w:fill="FFFFFF"/>
         </w:rPr>
-        <w:t>dotplot</w:t>
-      </w:r>
-      <w:proofErr w:type="spellEnd"/>
+        <w:t xml:space="preserve"> in R? </w:t>
+      </w:r>
       <w:r>
         <w:rPr>
           <w:rFonts w:ascii="Consolas" w:hAnsi="Consolas"/>
@@ -216,7 +216,7 @@
           <w:szCs w:val="18"/>
           <w:shd w:val="clear" w:color="auto" w:fill="FFFFFF"/>
         </w:rPr>
-        <w:t xml:space="preserve"> in R?</w:t>
+        <w:tab/>
       </w:r>
       <w:r>
         <w:rPr>
@@ -226,7 +226,7 @@
           <w:szCs w:val="18"/>
           <w:shd w:val="clear" w:color="auto" w:fill="FFFFFF"/>
         </w:rPr>
-        <w:t xml:space="preserve"> </w:t>
+        <w:tab/>
       </w:r>
       <w:r>
         <w:rPr>
@@ -278,6 +278,7 @@
         </w:rPr>
         <w:tab/>
       </w:r>
+      <w:proofErr w:type="gramStart"/>
       <w:r>
         <w:rPr>
           <w:rFonts w:ascii="Consolas" w:hAnsi="Consolas"/>
@@ -286,8 +287,9 @@
           <w:szCs w:val="18"/>
           <w:shd w:val="clear" w:color="auto" w:fill="FFFFFF"/>
         </w:rPr>
-        <w:tab/>
-      </w:r>
+        <w:t>['r</w:t>
+      </w:r>
+      <w:proofErr w:type="gramEnd"/>
       <w:r>
         <w:rPr>
           <w:rFonts w:ascii="Consolas" w:hAnsi="Consolas"/>
@@ -296,10 +298,12 @@
           <w:szCs w:val="18"/>
           <w:shd w:val="clear" w:color="auto" w:fill="FFFFFF"/>
         </w:rPr>
-        <w:tab/>
-      </w:r>
-      <w:proofErr w:type="gramStart"/>
-      <w:r>
+        <w:t>']</w:t>
+      </w:r>
+    </w:p>
+    <w:p>
+      <w:pPr>
+        <w:spacing w:line="240" w:lineRule="auto"/>
         <w:rPr>
           <w:rFonts w:ascii="Consolas" w:hAnsi="Consolas"/>
           <w:color w:val="47494D"/>
@@ -307,9 +311,7 @@
           <w:szCs w:val="18"/>
           <w:shd w:val="clear" w:color="auto" w:fill="FFFFFF"/>
         </w:rPr>
-        <w:t>['r</w:t>
-      </w:r>
-      <w:proofErr w:type="gramEnd"/>
+      </w:pPr>
       <w:r>
         <w:rPr>
           <w:rFonts w:ascii="Consolas" w:hAnsi="Consolas"/>
@@ -318,12 +320,11 @@
           <w:szCs w:val="18"/>
           <w:shd w:val="clear" w:color="auto" w:fill="FFFFFF"/>
         </w:rPr>
-        <w:t>']</w:t>
-      </w:r>
-    </w:p>
-    <w:p>
-      <w:pPr>
-        <w:spacing w:line="240" w:lineRule="auto"/>
+        <w:t xml:space="preserve">  </w:t>
+      </w:r>
+      <w:proofErr w:type="spellStart"/>
+      <w:proofErr w:type="gramStart"/>
+      <w:r>
         <w:rPr>
           <w:rFonts w:ascii="Consolas" w:hAnsi="Consolas"/>
           <w:color w:val="47494D"/>
@@ -331,7 +332,10 @@
           <w:szCs w:val="18"/>
           <w:shd w:val="clear" w:color="auto" w:fill="FFFFFF"/>
         </w:rPr>
-      </w:pPr>
+        <w:t>mysql</w:t>
+      </w:r>
+      <w:proofErr w:type="spellEnd"/>
+      <w:proofErr w:type="gramEnd"/>
       <w:r>
         <w:rPr>
           <w:rFonts w:ascii="Consolas" w:hAnsi="Consolas"/>
@@ -340,10 +344,9 @@
           <w:szCs w:val="18"/>
           <w:shd w:val="clear" w:color="auto" w:fill="FFFFFF"/>
         </w:rPr>
-        <w:t xml:space="preserve">  </w:t>
+        <w:t xml:space="preserve"> select all records where a </w:t>
       </w:r>
       <w:proofErr w:type="spellStart"/>
-      <w:proofErr w:type="gramStart"/>
       <w:r>
         <w:rPr>
           <w:rFonts w:ascii="Consolas" w:hAnsi="Consolas"/>
@@ -352,10 +355,9 @@
           <w:szCs w:val="18"/>
           <w:shd w:val="clear" w:color="auto" w:fill="FFFFFF"/>
         </w:rPr>
-        <w:t>mysql</w:t>
+        <w:t>datetime</w:t>
       </w:r>
       <w:proofErr w:type="spellEnd"/>
-      <w:proofErr w:type="gramEnd"/>
       <w:r>
         <w:rPr>
           <w:rFonts w:ascii="Consolas" w:hAnsi="Consolas"/>
@@ -364,9 +366,8 @@
           <w:szCs w:val="18"/>
           <w:shd w:val="clear" w:color="auto" w:fill="FFFFFF"/>
         </w:rPr>
-        <w:t xml:space="preserve"> select all records where a </w:t>
-      </w:r>
-      <w:proofErr w:type="spellStart"/>
+        <w:t xml:space="preserve"> field is less than a specified value</w:t>
+      </w:r>
       <w:r>
         <w:rPr>
           <w:rFonts w:ascii="Consolas" w:hAnsi="Consolas"/>
@@ -375,9 +376,8 @@
           <w:szCs w:val="18"/>
           <w:shd w:val="clear" w:color="auto" w:fill="FFFFFF"/>
         </w:rPr>
-        <w:t>datetime</w:t>
-      </w:r>
-      <w:proofErr w:type="spellEnd"/>
+        <w:tab/>
+      </w:r>
       <w:r>
         <w:rPr>
           <w:rFonts w:ascii="Consolas" w:hAnsi="Consolas"/>
@@ -386,8 +386,10 @@
           <w:szCs w:val="18"/>
           <w:shd w:val="clear" w:color="auto" w:fill="FFFFFF"/>
         </w:rPr>
-        <w:t xml:space="preserve"> field is less than a specified value</w:t>
-      </w:r>
+        <w:tab/>
+        <w:t>['</w:t>
+      </w:r>
+      <w:proofErr w:type="spellStart"/>
       <w:r>
         <w:rPr>
           <w:rFonts w:ascii="Consolas" w:hAnsi="Consolas"/>
@@ -396,8 +398,9 @@
           <w:szCs w:val="18"/>
           <w:shd w:val="clear" w:color="auto" w:fill="FFFFFF"/>
         </w:rPr>
-        <w:tab/>
-      </w:r>
+        <w:t>php</w:t>
+      </w:r>
+      <w:proofErr w:type="spellEnd"/>
       <w:r>
         <w:rPr>
           <w:rFonts w:ascii="Consolas" w:hAnsi="Consolas"/>
@@ -406,8 +409,9 @@
           <w:szCs w:val="18"/>
           <w:shd w:val="clear" w:color="auto" w:fill="FFFFFF"/>
         </w:rPr>
-        <w:tab/>
-      </w:r>
+        <w:t>', '</w:t>
+      </w:r>
+      <w:proofErr w:type="spellStart"/>
       <w:r>
         <w:rPr>
           <w:rFonts w:ascii="Consolas" w:hAnsi="Consolas"/>
@@ -416,9 +420,9 @@
           <w:szCs w:val="18"/>
           <w:shd w:val="clear" w:color="auto" w:fill="FFFFFF"/>
         </w:rPr>
-        <w:t>['</w:t>
-      </w:r>
-      <w:proofErr w:type="spellStart"/>
+        <w:t>mysql</w:t>
+      </w:r>
+      <w:proofErr w:type="spellEnd"/>
       <w:r>
         <w:rPr>
           <w:rFonts w:ascii="Consolas" w:hAnsi="Consolas"/>
@@ -427,9 +431,19 @@
           <w:szCs w:val="18"/>
           <w:shd w:val="clear" w:color="auto" w:fill="FFFFFF"/>
         </w:rPr>
-        <w:t>php</w:t>
-      </w:r>
-      <w:proofErr w:type="spellEnd"/>
+        <w:t>']</w:t>
+      </w:r>
+    </w:p>
+    <w:p>
+      <w:pPr>
+        <w:spacing w:line="240" w:lineRule="auto"/>
+        <w:rPr>
+          <w:b/>
+          <w:bCs/>
+          <w:sz w:val="24"/>
+          <w:szCs w:val="24"/>
+        </w:rPr>
+      </w:pPr>
       <w:r>
         <w:rPr>
           <w:rFonts w:ascii="Consolas" w:hAnsi="Consolas"/>
@@ -438,9 +452,8 @@
           <w:szCs w:val="18"/>
           <w:shd w:val="clear" w:color="auto" w:fill="FFFFFF"/>
         </w:rPr>
-        <w:t>', '</w:t>
-      </w:r>
-      <w:proofErr w:type="spellStart"/>
+        <w:t xml:space="preserve">  How to terminate windows phone 8.1 app</w:t>
+      </w:r>
       <w:r>
         <w:rPr>
           <w:rFonts w:ascii="Consolas" w:hAnsi="Consolas"/>
@@ -449,9 +462,8 @@
           <w:szCs w:val="18"/>
           <w:shd w:val="clear" w:color="auto" w:fill="FFFFFF"/>
         </w:rPr>
-        <w:t>mysql</w:t>
-      </w:r>
-      <w:proofErr w:type="spellEnd"/>
+        <w:tab/>
+      </w:r>
       <w:r>
         <w:rPr>
           <w:rFonts w:ascii="Consolas" w:hAnsi="Consolas"/>
@@ -460,12 +472,164 @@
           <w:szCs w:val="18"/>
           <w:shd w:val="clear" w:color="auto" w:fill="FFFFFF"/>
         </w:rPr>
-        <w:t>']</w:t>
+        <w:tab/>
+      </w:r>
+      <w:r>
+        <w:rPr>
+          <w:rFonts w:ascii="Consolas" w:hAnsi="Consolas"/>
+          <w:color w:val="47494D"/>
+          <w:sz w:val="18"/>
+          <w:szCs w:val="18"/>
+          <w:shd w:val="clear" w:color="auto" w:fill="FFFFFF"/>
+        </w:rPr>
+        <w:tab/>
+      </w:r>
+      <w:r>
+        <w:rPr>
+          <w:rFonts w:ascii="Consolas" w:hAnsi="Consolas"/>
+          <w:color w:val="47494D"/>
+          <w:sz w:val="18"/>
+          <w:szCs w:val="18"/>
+          <w:shd w:val="clear" w:color="auto" w:fill="FFFFFF"/>
+        </w:rPr>
+        <w:tab/>
+      </w:r>
+      <w:r>
+        <w:rPr>
+          <w:rFonts w:ascii="Consolas" w:hAnsi="Consolas"/>
+          <w:color w:val="47494D"/>
+          <w:sz w:val="18"/>
+          <w:szCs w:val="18"/>
+          <w:shd w:val="clear" w:color="auto" w:fill="FFFFFF"/>
+        </w:rPr>
+        <w:tab/>
+      </w:r>
+      <w:r>
+        <w:rPr>
+          <w:rFonts w:ascii="Consolas" w:hAnsi="Consolas"/>
+          <w:color w:val="47494D"/>
+          <w:sz w:val="18"/>
+          <w:szCs w:val="18"/>
+          <w:shd w:val="clear" w:color="auto" w:fill="FFFFFF"/>
+        </w:rPr>
+        <w:tab/>
+      </w:r>
+      <w:r>
+        <w:rPr>
+          <w:rFonts w:ascii="Consolas" w:hAnsi="Consolas"/>
+          <w:color w:val="47494D"/>
+          <w:sz w:val="18"/>
+          <w:szCs w:val="18"/>
+          <w:shd w:val="clear" w:color="auto" w:fill="FFFFFF"/>
+        </w:rPr>
+        <w:tab/>
+        <w:t>['c#']</w:t>
       </w:r>
     </w:p>
     <w:p>
       <w:pPr>
         <w:spacing w:line="240" w:lineRule="auto"/>
+        <w:rPr>
+          <w:b/>
+          <w:bCs/>
+          <w:sz w:val="20"/>
+          <w:szCs w:val="20"/>
+        </w:rPr>
+      </w:pPr>
+      <w:r>
+        <w:rPr>
+          <w:b/>
+          <w:bCs/>
+          <w:sz w:val="20"/>
+          <w:szCs w:val="20"/>
+        </w:rPr>
+        <w:t xml:space="preserve">Reshape of all </w:t>
+      </w:r>
+      <w:proofErr w:type="gramStart"/>
+      <w:r>
+        <w:rPr>
+          <w:b/>
+          <w:bCs/>
+          <w:sz w:val="20"/>
+          <w:szCs w:val="20"/>
+        </w:rPr>
+        <w:t>data :</w:t>
+      </w:r>
+      <w:proofErr w:type="gramEnd"/>
+    </w:p>
+    <w:p>
+      <w:pPr>
+        <w:spacing w:line="240" w:lineRule="auto"/>
+        <w:ind w:firstLine="720"/>
+      </w:pPr>
+      <w:r>
+        <w:t xml:space="preserve">Train </w:t>
+      </w:r>
+      <w:r>
+        <w:tab/>
+        <w:t xml:space="preserve"> (</w:t>
+      </w:r>
+      <w:proofErr w:type="gramStart"/>
+      <w:r>
+        <w:t>100,000</w:t>
+      </w:r>
+      <w:r>
+        <w:t xml:space="preserve">  ,</w:t>
+      </w:r>
+      <w:proofErr w:type="gramEnd"/>
+      <w:r>
+        <w:t xml:space="preserve">  2 </w:t>
+      </w:r>
+      <w:r>
+        <w:t>)</w:t>
+      </w:r>
+    </w:p>
+    <w:p>
+      <w:pPr>
+        <w:spacing w:line="240" w:lineRule="auto"/>
+        <w:ind w:firstLine="720"/>
+      </w:pPr>
+      <w:r>
+        <w:t>Validation    (</w:t>
+      </w:r>
+      <w:proofErr w:type="gramStart"/>
+      <w:r>
+        <w:t>30,000  ,</w:t>
+      </w:r>
+      <w:proofErr w:type="gramEnd"/>
+      <w:r>
+        <w:t xml:space="preserve">  2</w:t>
+      </w:r>
+      <w:r>
+        <w:t>)</w:t>
+      </w:r>
+    </w:p>
+    <w:p>
+      <w:pPr>
+        <w:spacing w:line="240" w:lineRule="auto"/>
+        <w:ind w:firstLine="720"/>
+      </w:pPr>
+      <w:r>
+        <w:t>Test</w:t>
+      </w:r>
+      <w:r>
+        <w:tab/>
+        <w:t>(</w:t>
+      </w:r>
+      <w:proofErr w:type="gramStart"/>
+      <w:r>
+        <w:t>20,000  ,</w:t>
+      </w:r>
+      <w:proofErr w:type="gramEnd"/>
+      <w:r>
+        <w:t xml:space="preserve">  1</w:t>
+      </w:r>
+      <w:r>
+        <w:t>)</w:t>
+      </w:r>
+    </w:p>
+    <w:p>
+      <w:pPr>
         <w:rPr>
           <w:b/>
           <w:bCs/>
@@ -473,228 +637,16 @@
           <w:szCs w:val="24"/>
         </w:rPr>
       </w:pPr>
-      <w:r>
-        <w:rPr>
-          <w:rFonts w:ascii="Consolas" w:hAnsi="Consolas"/>
-          <w:color w:val="47494D"/>
-          <w:sz w:val="18"/>
-          <w:szCs w:val="18"/>
-          <w:shd w:val="clear" w:color="auto" w:fill="FFFFFF"/>
-        </w:rPr>
-        <w:t xml:space="preserve">  </w:t>
-      </w:r>
-      <w:r>
-        <w:rPr>
-          <w:rFonts w:ascii="Consolas" w:hAnsi="Consolas"/>
-          <w:color w:val="47494D"/>
-          <w:sz w:val="18"/>
-          <w:szCs w:val="18"/>
-          <w:shd w:val="clear" w:color="auto" w:fill="FFFFFF"/>
-        </w:rPr>
-        <w:t>How to terminate windows phone 8.1 app</w:t>
-      </w:r>
-      <w:r>
-        <w:rPr>
-          <w:rFonts w:ascii="Consolas" w:hAnsi="Consolas"/>
-          <w:color w:val="47494D"/>
-          <w:sz w:val="18"/>
-          <w:szCs w:val="18"/>
-          <w:shd w:val="clear" w:color="auto" w:fill="FFFFFF"/>
-        </w:rPr>
-        <w:tab/>
-      </w:r>
-      <w:r>
-        <w:rPr>
-          <w:rFonts w:ascii="Consolas" w:hAnsi="Consolas"/>
-          <w:color w:val="47494D"/>
-          <w:sz w:val="18"/>
-          <w:szCs w:val="18"/>
-          <w:shd w:val="clear" w:color="auto" w:fill="FFFFFF"/>
-        </w:rPr>
-        <w:tab/>
-      </w:r>
-      <w:r>
-        <w:rPr>
-          <w:rFonts w:ascii="Consolas" w:hAnsi="Consolas"/>
-          <w:color w:val="47494D"/>
-          <w:sz w:val="18"/>
-          <w:szCs w:val="18"/>
-          <w:shd w:val="clear" w:color="auto" w:fill="FFFFFF"/>
-        </w:rPr>
-        <w:tab/>
-      </w:r>
-      <w:r>
-        <w:rPr>
-          <w:rFonts w:ascii="Consolas" w:hAnsi="Consolas"/>
-          <w:color w:val="47494D"/>
-          <w:sz w:val="18"/>
-          <w:szCs w:val="18"/>
-          <w:shd w:val="clear" w:color="auto" w:fill="FFFFFF"/>
-        </w:rPr>
-        <w:tab/>
-      </w:r>
-      <w:r>
-        <w:rPr>
-          <w:rFonts w:ascii="Consolas" w:hAnsi="Consolas"/>
-          <w:color w:val="47494D"/>
-          <w:sz w:val="18"/>
-          <w:szCs w:val="18"/>
-          <w:shd w:val="clear" w:color="auto" w:fill="FFFFFF"/>
-        </w:rPr>
-        <w:tab/>
-      </w:r>
-      <w:r>
-        <w:rPr>
-          <w:rFonts w:ascii="Consolas" w:hAnsi="Consolas"/>
-          <w:color w:val="47494D"/>
-          <w:sz w:val="18"/>
-          <w:szCs w:val="18"/>
-          <w:shd w:val="clear" w:color="auto" w:fill="FFFFFF"/>
-        </w:rPr>
-        <w:tab/>
-      </w:r>
-      <w:r>
-        <w:rPr>
-          <w:rFonts w:ascii="Consolas" w:hAnsi="Consolas"/>
-          <w:color w:val="47494D"/>
-          <w:sz w:val="18"/>
-          <w:szCs w:val="18"/>
-          <w:shd w:val="clear" w:color="auto" w:fill="FFFFFF"/>
-        </w:rPr>
-        <w:tab/>
-      </w:r>
-      <w:r>
-        <w:rPr>
-          <w:rFonts w:ascii="Consolas" w:hAnsi="Consolas"/>
-          <w:color w:val="47494D"/>
-          <w:sz w:val="18"/>
-          <w:szCs w:val="18"/>
-          <w:shd w:val="clear" w:color="auto" w:fill="FFFFFF"/>
-        </w:rPr>
-        <w:t>['c#']</w:t>
-      </w:r>
-    </w:p>
-    <w:p>
-      <w:pPr>
-        <w:spacing w:line="240" w:lineRule="auto"/>
-        <w:rPr>
-          <w:b/>
-          <w:bCs/>
-          <w:sz w:val="20"/>
-          <w:szCs w:val="20"/>
-        </w:rPr>
-      </w:pPr>
-      <w:r>
-        <w:rPr>
-          <w:b/>
-          <w:bCs/>
-          <w:sz w:val="20"/>
-          <w:szCs w:val="20"/>
-        </w:rPr>
-        <w:t xml:space="preserve">Reshape of all </w:t>
-      </w:r>
       <w:proofErr w:type="gramStart"/>
       <w:r>
-        <w:rPr>
-          <w:b/>
-          <w:bCs/>
-          <w:sz w:val="20"/>
-          <w:szCs w:val="20"/>
-        </w:rPr>
-        <w:t>data :</w:t>
-      </w:r>
-      <w:proofErr w:type="gramEnd"/>
-    </w:p>
-    <w:p>
-      <w:pPr>
-        <w:spacing w:line="240" w:lineRule="auto"/>
-        <w:ind w:firstLine="720"/>
-      </w:pPr>
-      <w:r>
-        <w:t xml:space="preserve">Train </w:t>
-      </w:r>
-      <w:r>
-        <w:tab/>
-        <w:t xml:space="preserve"> (</w:t>
-      </w:r>
-      <w:proofErr w:type="gramStart"/>
-      <w:r>
-        <w:t>100,000</w:t>
-      </w:r>
-      <w:r>
-        <w:t xml:space="preserve">  ,</w:t>
-      </w:r>
-      <w:proofErr w:type="gramEnd"/>
-      <w:r>
-        <w:t xml:space="preserve">  2 </w:t>
-      </w:r>
-      <w:r>
-        <w:t>)</w:t>
-      </w:r>
-    </w:p>
-    <w:p>
-      <w:pPr>
-        <w:spacing w:line="240" w:lineRule="auto"/>
-        <w:ind w:firstLine="720"/>
-      </w:pPr>
-      <w:r>
-        <w:t>Validation    (</w:t>
-      </w:r>
-      <w:proofErr w:type="gramStart"/>
-      <w:r>
-        <w:t>3</w:t>
-      </w:r>
-      <w:r>
-        <w:t>0,000  ,</w:t>
-      </w:r>
-      <w:proofErr w:type="gramEnd"/>
-      <w:r>
-        <w:t xml:space="preserve">  2</w:t>
-      </w:r>
-      <w:r>
-        <w:t>)</w:t>
-      </w:r>
-    </w:p>
-    <w:p>
-      <w:pPr>
-        <w:spacing w:line="240" w:lineRule="auto"/>
-        <w:ind w:firstLine="720"/>
-      </w:pPr>
-      <w:r>
-        <w:t>Test</w:t>
-      </w:r>
-      <w:r>
-        <w:tab/>
-        <w:t>(</w:t>
-      </w:r>
-      <w:proofErr w:type="gramStart"/>
-      <w:r>
-        <w:t>20</w:t>
-      </w:r>
-      <w:r>
-        <w:t>,000</w:t>
-      </w:r>
-      <w:r>
-        <w:t xml:space="preserve">  ,</w:t>
-      </w:r>
-      <w:proofErr w:type="gramEnd"/>
-      <w:r>
-        <w:t xml:space="preserve">  1</w:t>
-      </w:r>
-      <w:r>
-        <w:t>)</w:t>
-      </w:r>
-    </w:p>
-    <w:p>
-      <w:pPr>
         <w:rPr>
           <w:b/>
           <w:bCs/>
           <w:sz w:val="24"/>
           <w:szCs w:val="24"/>
         </w:rPr>
-      </w:pPr>
-      <w:proofErr w:type="gramStart"/>
+        <w:t>2)</w:t>
+      </w:r>
       <w:r>
         <w:rPr>
           <w:b/>
@@ -702,8 +654,9 @@
           <w:sz w:val="24"/>
           <w:szCs w:val="24"/>
         </w:rPr>
-        <w:t>2)</w:t>
-      </w:r>
+        <w:t>Clean</w:t>
+      </w:r>
+      <w:proofErr w:type="gramEnd"/>
       <w:r>
         <w:rPr>
           <w:b/>
@@ -711,39 +664,23 @@
           <w:sz w:val="24"/>
           <w:szCs w:val="24"/>
         </w:rPr>
-        <w:t>Clean</w:t>
+        <w:t xml:space="preserve"> the data :</w:t>
+      </w:r>
+    </w:p>
+    <w:p>
+      <w:pPr>
+        <w:ind w:firstLine="720"/>
+      </w:pPr>
+      <w:r>
+        <w:t>Replace all ('[</w:t>
+      </w:r>
+      <w:proofErr w:type="gramStart"/>
+      <w:r>
+        <w:t>/(</w:t>
       </w:r>
       <w:proofErr w:type="gramEnd"/>
       <w:r>
-        <w:rPr>
-          <w:b/>
-          <w:bCs/>
-          <w:sz w:val="24"/>
-          <w:szCs w:val="24"/>
-        </w:rPr>
-        <w:t xml:space="preserve"> the data :</w:t>
-      </w:r>
-    </w:p>
-    <w:p>
-      <w:pPr>
-        <w:ind w:firstLine="720"/>
-      </w:pPr>
-      <w:r>
-        <w:t xml:space="preserve">Replace all </w:t>
-      </w:r>
-      <w:r>
-        <w:t>('[</w:t>
-      </w:r>
-      <w:proofErr w:type="gramStart"/>
-      <w:r>
-        <w:t>/(</w:t>
-      </w:r>
-      <w:proofErr w:type="gramEnd"/>
-      <w:r>
-        <w:t>){}\[\]\|@,;]')</w:t>
-      </w:r>
-      <w:r>
-        <w:t xml:space="preserve"> to space and this is our RE ('[^0-9a-z #+_]') and remove all  </w:t>
+        <w:t xml:space="preserve">){}\[\]\|@,;]') to space and this is our RE ('[^0-9a-z #+_]') and remove all  </w:t>
       </w:r>
       <w:proofErr w:type="spellStart"/>
       <w:r>
@@ -1060,54 +997,20 @@
         </w:rPr>
         <w:t> using class </w:t>
       </w:r>
-      <w:proofErr w:type="spellStart"/>
-      <w:r>
-        <w:rPr>
-          <w:rFonts w:ascii="Helvetica" w:eastAsia="Times New Roman" w:hAnsi="Helvetica" w:cs="Times New Roman"/>
-          <w:color w:val="000000"/>
-          <w:sz w:val="21"/>
-          <w:szCs w:val="21"/>
-        </w:rPr>
-        <w:fldChar w:fldCharType="begin"/>
-      </w:r>
-      <w:r>
-        <w:rPr>
-          <w:rFonts w:ascii="Helvetica" w:eastAsia="Times New Roman" w:hAnsi="Helvetica" w:cs="Times New Roman"/>
-          <w:color w:val="000000"/>
-          <w:sz w:val="21"/>
-          <w:szCs w:val="21"/>
-        </w:rPr>
-        <w:instrText xml:space="preserve"> HYPERLINK "http://scikit-learn.org/stable/modules/generated/sklearn.feature_extraction.text.TfidfVectorizer.html" </w:instrText>
-      </w:r>
-      <w:r>
-        <w:rPr>
-          <w:rFonts w:ascii="Helvetica" w:eastAsia="Times New Roman" w:hAnsi="Helvetica" w:cs="Times New Roman"/>
-          <w:color w:val="000000"/>
-          <w:sz w:val="21"/>
-          <w:szCs w:val="21"/>
-        </w:rPr>
-        <w:fldChar w:fldCharType="separate"/>
-      </w:r>
-      <w:r>
-        <w:rPr>
-          <w:rFonts w:ascii="Helvetica" w:eastAsia="Times New Roman" w:hAnsi="Helvetica" w:cs="Times New Roman"/>
-          <w:color w:val="0088CC"/>
-          <w:sz w:val="21"/>
-          <w:szCs w:val="21"/>
-          <w:u w:val="single"/>
-        </w:rPr>
-        <w:t>TfidfVectorizer</w:t>
-      </w:r>
-      <w:proofErr w:type="spellEnd"/>
-      <w:r>
-        <w:rPr>
-          <w:rFonts w:ascii="Helvetica" w:eastAsia="Times New Roman" w:hAnsi="Helvetica" w:cs="Times New Roman"/>
-          <w:color w:val="000000"/>
-          <w:sz w:val="21"/>
-          <w:szCs w:val="21"/>
-        </w:rPr>
-        <w:fldChar w:fldCharType="end"/>
-      </w:r>
+      <w:hyperlink r:id="rId6" w:history="1">
+        <w:proofErr w:type="spellStart"/>
+        <w:r>
+          <w:rPr>
+            <w:rFonts w:ascii="Helvetica" w:eastAsia="Times New Roman" w:hAnsi="Helvetica" w:cs="Times New Roman"/>
+            <w:color w:val="0088CC"/>
+            <w:sz w:val="21"/>
+            <w:szCs w:val="21"/>
+            <w:u w:val="single"/>
+          </w:rPr>
+          <w:t>TfidfVectorizer</w:t>
+        </w:r>
+        <w:proofErr w:type="spellEnd"/>
+      </w:hyperlink>
       <w:r>
         <w:rPr>
           <w:rFonts w:ascii="Helvetica" w:eastAsia="Times New Roman" w:hAnsi="Helvetica" w:cs="Times New Roman"/>
@@ -1190,8 +1093,6 @@
         </w:rPr>
         <w:t>.</w:t>
       </w:r>
-      <w:bookmarkStart w:id="0" w:name="_GoBack"/>
-      <w:bookmarkEnd w:id="0"/>
     </w:p>
     <w:p>
       <w:pPr>
@@ -1611,14 +1512,33 @@
           <w:szCs w:val="21"/>
           <w:shd w:val="clear" w:color="auto" w:fill="FFFFFF"/>
         </w:rPr>
-        <w:t>train_classifie</w:t>
-      </w:r>
+        <w:t>train_classifier</w:t>
+      </w:r>
+      <w:proofErr w:type="spellEnd"/>
+    </w:p>
+    <w:p>
+      <w:pPr>
+        <w:ind w:left="1440"/>
+        <w:rPr>
+          <w:b/>
+          <w:bCs/>
+        </w:rPr>
+      </w:pPr>
+      <w:r>
+        <w:rPr>
+          <w:rFonts w:ascii="Helvetica" w:hAnsi="Helvetica"/>
+          <w:color w:val="000000"/>
+          <w:sz w:val="21"/>
+          <w:szCs w:val="21"/>
+          <w:shd w:val="clear" w:color="auto" w:fill="FFFFFF"/>
+        </w:rPr>
+        <w:t>Function </w:t>
+      </w:r>
+      <w:proofErr w:type="spellStart"/>
       <w:r>
         <w:rPr>
           <w:rStyle w:val="Emphasis"/>
           <w:rFonts w:ascii="Helvetica" w:hAnsi="Helvetica"/>
-          <w:b/>
-          <w:bCs/>
           <w:i w:val="0"/>
           <w:iCs w:val="0"/>
           <w:color w:val="000000"/>
@@ -1626,29 +1546,98 @@
           <w:szCs w:val="21"/>
           <w:shd w:val="clear" w:color="auto" w:fill="FFFFFF"/>
         </w:rPr>
-        <w:t>r</w:t>
+        <w:t>train_classifier</w:t>
       </w:r>
       <w:proofErr w:type="spellEnd"/>
-    </w:p>
-    <w:p>
-      <w:pPr>
-        <w:ind w:left="1440"/>
-        <w:rPr>
-          <w:b/>
-          <w:bCs/>
-        </w:rPr>
-      </w:pPr>
-      <w:r>
-        <w:rPr>
-          <w:rFonts w:ascii="Helvetica" w:hAnsi="Helvetica"/>
-          <w:color w:val="000000"/>
-          <w:sz w:val="21"/>
-          <w:szCs w:val="21"/>
-          <w:shd w:val="clear" w:color="auto" w:fill="FFFFFF"/>
-        </w:rPr>
-        <w:t>Function </w:t>
+      <w:r>
+        <w:rPr>
+          <w:rFonts w:ascii="Helvetica" w:hAnsi="Helvetica"/>
+          <w:color w:val="000000"/>
+          <w:sz w:val="21"/>
+          <w:szCs w:val="21"/>
+          <w:shd w:val="clear" w:color="auto" w:fill="FFFFFF"/>
+        </w:rPr>
+        <w:t xml:space="preserve"> for training a </w:t>
       </w:r>
       <w:proofErr w:type="spellStart"/>
+      <w:r>
+        <w:rPr>
+          <w:rFonts w:ascii="Helvetica" w:hAnsi="Helvetica"/>
+          <w:color w:val="000000"/>
+          <w:sz w:val="21"/>
+          <w:szCs w:val="21"/>
+          <w:shd w:val="clear" w:color="auto" w:fill="FFFFFF"/>
+        </w:rPr>
+        <w:t>classifier.We</w:t>
+      </w:r>
+      <w:proofErr w:type="spellEnd"/>
+      <w:r>
+        <w:rPr>
+          <w:rFonts w:ascii="Helvetica" w:hAnsi="Helvetica"/>
+          <w:color w:val="000000"/>
+          <w:sz w:val="21"/>
+          <w:szCs w:val="21"/>
+          <w:shd w:val="clear" w:color="auto" w:fill="FFFFFF"/>
+        </w:rPr>
+        <w:t xml:space="preserve"> use One-</w:t>
+      </w:r>
+      <w:proofErr w:type="spellStart"/>
+      <w:r>
+        <w:rPr>
+          <w:rFonts w:ascii="Helvetica" w:hAnsi="Helvetica"/>
+          <w:color w:val="000000"/>
+          <w:sz w:val="21"/>
+          <w:szCs w:val="21"/>
+          <w:shd w:val="clear" w:color="auto" w:fill="FFFFFF"/>
+        </w:rPr>
+        <w:t>vs</w:t>
+      </w:r>
+      <w:proofErr w:type="spellEnd"/>
+      <w:r>
+        <w:rPr>
+          <w:rFonts w:ascii="Helvetica" w:hAnsi="Helvetica"/>
+          <w:color w:val="000000"/>
+          <w:sz w:val="21"/>
+          <w:szCs w:val="21"/>
+          <w:shd w:val="clear" w:color="auto" w:fill="FFFFFF"/>
+        </w:rPr>
+        <w:t>-Rest approach, which is implemented in </w:t>
+      </w:r>
+      <w:proofErr w:type="spellStart"/>
+      <w:r>
+        <w:fldChar w:fldCharType="begin"/>
+      </w:r>
+      <w:r>
+        <w:instrText xml:space="preserve"> HYPERLINK "http://scikit-learn.org/stable/modules/generated/sklearn.multiclass.OneVsRestClassifier.html" </w:instrText>
+      </w:r>
+      <w:r>
+        <w:fldChar w:fldCharType="separate"/>
+      </w:r>
+      <w:r>
+        <w:rPr>
+          <w:rStyle w:val="Hyperlink"/>
+          <w:rFonts w:ascii="Helvetica" w:hAnsi="Helvetica"/>
+          <w:color w:val="0088CC"/>
+          <w:sz w:val="21"/>
+          <w:szCs w:val="21"/>
+          <w:shd w:val="clear" w:color="auto" w:fill="FFFFFF"/>
+        </w:rPr>
+        <w:t>OneVsRestClassifier</w:t>
+      </w:r>
+      <w:proofErr w:type="spellEnd"/>
+      <w:r>
+        <w:fldChar w:fldCharType="end"/>
+      </w:r>
+      <w:r>
+        <w:rPr>
+          <w:rFonts w:ascii="Helvetica" w:hAnsi="Helvetica"/>
+          <w:color w:val="000000"/>
+          <w:sz w:val="21"/>
+          <w:szCs w:val="21"/>
+          <w:shd w:val="clear" w:color="auto" w:fill="FFFFFF"/>
+        </w:rPr>
+        <w:t> class. In this approach </w:t>
+      </w:r>
       <w:r>
         <w:rPr>
           <w:rStyle w:val="Emphasis"/>
@@ -1660,109 +1649,6 @@
           <w:szCs w:val="21"/>
           <w:shd w:val="clear" w:color="auto" w:fill="FFFFFF"/>
         </w:rPr>
-        <w:t>train_classifier</w:t>
-      </w:r>
-      <w:proofErr w:type="spellEnd"/>
-      <w:r>
-        <w:rPr>
-          <w:rFonts w:ascii="Helvetica" w:hAnsi="Helvetica"/>
-          <w:color w:val="000000"/>
-          <w:sz w:val="21"/>
-          <w:szCs w:val="21"/>
-          <w:shd w:val="clear" w:color="auto" w:fill="FFFFFF"/>
-        </w:rPr>
-        <w:t xml:space="preserve"> for training a </w:t>
-      </w:r>
-      <w:proofErr w:type="spellStart"/>
-      <w:r>
-        <w:rPr>
-          <w:rFonts w:ascii="Helvetica" w:hAnsi="Helvetica"/>
-          <w:color w:val="000000"/>
-          <w:sz w:val="21"/>
-          <w:szCs w:val="21"/>
-          <w:shd w:val="clear" w:color="auto" w:fill="FFFFFF"/>
-        </w:rPr>
-        <w:t>classifier.We</w:t>
-      </w:r>
-      <w:proofErr w:type="spellEnd"/>
-      <w:r>
-        <w:rPr>
-          <w:rFonts w:ascii="Helvetica" w:hAnsi="Helvetica"/>
-          <w:color w:val="000000"/>
-          <w:sz w:val="21"/>
-          <w:szCs w:val="21"/>
-          <w:shd w:val="clear" w:color="auto" w:fill="FFFFFF"/>
-        </w:rPr>
-        <w:t xml:space="preserve"> use One-</w:t>
-      </w:r>
-      <w:proofErr w:type="spellStart"/>
-      <w:r>
-        <w:rPr>
-          <w:rFonts w:ascii="Helvetica" w:hAnsi="Helvetica"/>
-          <w:color w:val="000000"/>
-          <w:sz w:val="21"/>
-          <w:szCs w:val="21"/>
-          <w:shd w:val="clear" w:color="auto" w:fill="FFFFFF"/>
-        </w:rPr>
-        <w:t>vs</w:t>
-      </w:r>
-      <w:proofErr w:type="spellEnd"/>
-      <w:r>
-        <w:rPr>
-          <w:rFonts w:ascii="Helvetica" w:hAnsi="Helvetica"/>
-          <w:color w:val="000000"/>
-          <w:sz w:val="21"/>
-          <w:szCs w:val="21"/>
-          <w:shd w:val="clear" w:color="auto" w:fill="FFFFFF"/>
-        </w:rPr>
-        <w:t>-Rest approach, which is implemented in </w:t>
-      </w:r>
-      <w:proofErr w:type="spellStart"/>
-      <w:r>
-        <w:fldChar w:fldCharType="begin"/>
-      </w:r>
-      <w:r>
-        <w:instrText xml:space="preserve"> HYPERLINK "http://scikit-learn.org/stable/modules/generated/sklearn.multiclass.OneVsRestClassifier.html" </w:instrText>
-      </w:r>
-      <w:r>
-        <w:fldChar w:fldCharType="separate"/>
-      </w:r>
-      <w:r>
-        <w:rPr>
-          <w:rStyle w:val="Hyperlink"/>
-          <w:rFonts w:ascii="Helvetica" w:hAnsi="Helvetica"/>
-          <w:color w:val="0088CC"/>
-          <w:sz w:val="21"/>
-          <w:szCs w:val="21"/>
-          <w:shd w:val="clear" w:color="auto" w:fill="FFFFFF"/>
-        </w:rPr>
-        <w:t>OneVsRestClassifier</w:t>
-      </w:r>
-      <w:proofErr w:type="spellEnd"/>
-      <w:r>
-        <w:fldChar w:fldCharType="end"/>
-      </w:r>
-      <w:r>
-        <w:rPr>
-          <w:rFonts w:ascii="Helvetica" w:hAnsi="Helvetica"/>
-          <w:color w:val="000000"/>
-          <w:sz w:val="21"/>
-          <w:szCs w:val="21"/>
-          <w:shd w:val="clear" w:color="auto" w:fill="FFFFFF"/>
-        </w:rPr>
-        <w:t> class. In this approach </w:t>
-      </w:r>
-      <w:r>
-        <w:rPr>
-          <w:rStyle w:val="Emphasis"/>
-          <w:rFonts w:ascii="Helvetica" w:hAnsi="Helvetica"/>
-          <w:i w:val="0"/>
-          <w:iCs w:val="0"/>
-          <w:color w:val="000000"/>
-          <w:sz w:val="21"/>
-          <w:szCs w:val="21"/>
-          <w:shd w:val="clear" w:color="auto" w:fill="FFFFFF"/>
-        </w:rPr>
         <w:t>k</w:t>
       </w:r>
       <w:r>
@@ -1955,8 +1841,47 @@
       </w:r>
       <w:proofErr w:type="gramStart"/>
       <w:r>
-        <w:t>words</w:t>
-      </w:r>
+        <w:t>words :</w:t>
+      </w:r>
+      <w:proofErr w:type="gramEnd"/>
+    </w:p>
+    <w:p>
+      <w:pPr>
+        <w:ind w:left="720"/>
+      </w:pPr>
+      <w:r>
+        <w:t>Accuracy Score 0.3578</w:t>
+      </w:r>
+    </w:p>
+    <w:p>
+      <w:pPr>
+        <w:ind w:left="720"/>
+      </w:pPr>
+      <w:r>
+        <w:t>F1 Score 0.6486667031464047</w:t>
+      </w:r>
+    </w:p>
+    <w:p>
+      <w:pPr>
+        <w:ind w:left="720"/>
+      </w:pPr>
+      <w:r>
+        <w:t>Precision Score 0.3444038613007691</w:t>
+      </w:r>
+    </w:p>
+    <w:p>
+      <w:pPr>
+        <w:ind w:left="720"/>
+      </w:pPr>
+      <w:proofErr w:type="spellStart"/>
+      <w:r>
+        <w:t>Tf-</w:t>
+      </w:r>
+      <w:proofErr w:type="gramStart"/>
+      <w:r>
+        <w:t>idf</w:t>
+      </w:r>
+      <w:proofErr w:type="spellEnd"/>
       <w:r>
         <w:t xml:space="preserve"> :</w:t>
       </w:r>
@@ -1967,7 +1892,7 @@
         <w:ind w:left="720"/>
       </w:pPr>
       <w:r>
-        <w:t>Accuracy Score 0.3578</w:t>
+        <w:t>Accuracy Score 0.33393333333333336</w:t>
       </w:r>
     </w:p>
     <w:p>
@@ -1975,7 +1900,7 @@
         <w:ind w:left="720"/>
       </w:pPr>
       <w:r>
-        <w:t>F1 Score 0.6486667031464047</w:t>
+        <w:t>F1 Score 0.6142668931088263</w:t>
       </w:r>
     </w:p>
     <w:p>
@@ -1983,53 +1908,339 @@
         <w:ind w:left="720"/>
       </w:pPr>
       <w:r>
-        <w:t>Precision Score 0.3444038613007691</w:t>
-      </w:r>
-    </w:p>
+        <w:t>Precision Score 0.30181976655232984</w:t>
+      </w:r>
+    </w:p>
+    <w:tbl>
+      <w:tblPr>
+        <w:tblStyle w:val="TableGrid"/>
+        <w:tblW w:w="0" w:type="auto"/>
+        <w:tblInd w:w="720" w:type="dxa"/>
+        <w:tblLook w:val="04A0" w:firstRow="1" w:lastRow="0" w:firstColumn="1" w:lastColumn="0" w:noHBand="0" w:noVBand="1"/>
+      </w:tblPr>
+      <w:tblGrid>
+        <w:gridCol w:w="4165"/>
+        <w:gridCol w:w="3019"/>
+        <w:gridCol w:w="3112"/>
+      </w:tblGrid>
+      <w:tr>
+        <w:tc>
+          <w:tcPr>
+            <w:tcW w:w="4165" w:type="dxa"/>
+          </w:tcPr>
+          <w:p>
+            <w:r>
+              <w:t>Model</w:t>
+            </w:r>
+          </w:p>
+        </w:tc>
+        <w:tc>
+          <w:tcPr>
+            <w:tcW w:w="3019" w:type="dxa"/>
+          </w:tcPr>
+          <w:p>
+            <w:proofErr w:type="spellStart"/>
+            <w:r>
+              <w:t>Acc-mybag</w:t>
+            </w:r>
+            <w:proofErr w:type="spellEnd"/>
+          </w:p>
+        </w:tc>
+        <w:tc>
+          <w:tcPr>
+            <w:tcW w:w="3112" w:type="dxa"/>
+          </w:tcPr>
+          <w:p>
+            <w:proofErr w:type="spellStart"/>
+            <w:r>
+              <w:t>Acc-tfidf</w:t>
+            </w:r>
+            <w:proofErr w:type="spellEnd"/>
+          </w:p>
+        </w:tc>
+      </w:tr>
+      <w:tr>
+        <w:tc>
+          <w:tcPr>
+            <w:tcW w:w="4165" w:type="dxa"/>
+          </w:tcPr>
+          <w:p>
+            <w:proofErr w:type="spellStart"/>
+            <w:r>
+              <w:t>OneVsRestClassifier</w:t>
+            </w:r>
+            <w:proofErr w:type="spellEnd"/>
+            <w:r>
+              <w:t>(</w:t>
+            </w:r>
+            <w:proofErr w:type="spellStart"/>
+            <w:r>
+              <w:t>SGDClassifier</w:t>
+            </w:r>
+            <w:proofErr w:type="spellEnd"/>
+            <w:r>
+              <w:t xml:space="preserve">(loss='log', penalty='l1'), </w:t>
+            </w:r>
+            <w:proofErr w:type="spellStart"/>
+            <w:r>
+              <w:t>n_jobs</w:t>
+            </w:r>
+            <w:proofErr w:type="spellEnd"/>
+            <w:r>
+              <w:t>=-1)</w:t>
+            </w:r>
+          </w:p>
+        </w:tc>
+        <w:tc>
+          <w:tcPr>
+            <w:tcW w:w="3019" w:type="dxa"/>
+          </w:tcPr>
+          <w:p>
+            <w:r>
+              <w:t>Accuracy Score</w:t>
+            </w:r>
+            <w:r>
+              <w:t>:</w:t>
+            </w:r>
+            <w:r>
+              <w:t xml:space="preserve"> 0.329</w:t>
+            </w:r>
+          </w:p>
+          <w:p>
+            <w:r>
+              <w:t>F1 Score</w:t>
+            </w:r>
+            <w:r>
+              <w:t xml:space="preserve"> :</w:t>
+            </w:r>
+            <w:r>
+              <w:t xml:space="preserve"> 0.612623163</w:t>
+            </w:r>
+          </w:p>
+          <w:p>
+            <w:r>
+              <w:t>Precision Score</w:t>
+            </w:r>
+            <w:r>
+              <w:t xml:space="preserve"> :</w:t>
+            </w:r>
+            <w:r>
+              <w:t xml:space="preserve"> 0.331168216</w:t>
+            </w:r>
+          </w:p>
+        </w:tc>
+        <w:tc>
+          <w:tcPr>
+            <w:tcW w:w="3112" w:type="dxa"/>
+          </w:tcPr>
+          <w:p>
+            <w:r>
+              <w:t xml:space="preserve">Accuracy Score </w:t>
+            </w:r>
+            <w:r>
+              <w:t xml:space="preserve">: </w:t>
+            </w:r>
+            <w:r>
+              <w:t>0.274</w:t>
+            </w:r>
+          </w:p>
+          <w:p>
+            <w:r>
+              <w:t>F1 Score</w:t>
+            </w:r>
+            <w:r>
+              <w:t xml:space="preserve"> :</w:t>
+            </w:r>
+            <w:r>
+              <w:t xml:space="preserve"> 0.55171</w:t>
+            </w:r>
+          </w:p>
+          <w:p>
+            <w:r>
+              <w:t>Precision Score</w:t>
+            </w:r>
+            <w:r>
+              <w:t xml:space="preserve"> :</w:t>
+            </w:r>
+            <w:r>
+              <w:t xml:space="preserve"> 0.272855</w:t>
+            </w:r>
+          </w:p>
+        </w:tc>
+      </w:tr>
+      <w:tr>
+        <w:tc>
+          <w:tcPr>
+            <w:tcW w:w="4165" w:type="dxa"/>
+          </w:tcPr>
+          <w:p>
+            <w:proofErr w:type="spellStart"/>
+            <w:r>
+              <w:t>lr</w:t>
+            </w:r>
+            <w:proofErr w:type="spellEnd"/>
+            <w:r>
+              <w:t xml:space="preserve"> = </w:t>
+            </w:r>
+            <w:proofErr w:type="spellStart"/>
+            <w:r>
+              <w:t>LogisticRegression</w:t>
+            </w:r>
+            <w:proofErr w:type="spellEnd"/>
+            <w:r>
+              <w:t>(solver='newton-</w:t>
+            </w:r>
+            <w:proofErr w:type="spellStart"/>
+            <w:r>
+              <w:t>cg',C</w:t>
+            </w:r>
+            <w:proofErr w:type="spellEnd"/>
+            <w:r>
+              <w:t>=C, penalty=</w:t>
+            </w:r>
+            <w:proofErr w:type="spellStart"/>
+            <w:r>
+              <w:t>penalty,n_jobs</w:t>
+            </w:r>
+            <w:proofErr w:type="spellEnd"/>
+            <w:r>
+              <w:t>=-1)</w:t>
+            </w:r>
+          </w:p>
+          <w:p>
+            <w:r>
+              <w:t xml:space="preserve"># </w:t>
+            </w:r>
+            <w:proofErr w:type="spellStart"/>
+            <w:r>
+              <w:t>lr.fit</w:t>
+            </w:r>
+            <w:proofErr w:type="spellEnd"/>
+            <w:r>
+              <w:t>(</w:t>
+            </w:r>
+            <w:proofErr w:type="spellStart"/>
+            <w:r>
+              <w:t>X_train</w:t>
+            </w:r>
+            <w:proofErr w:type="spellEnd"/>
+            <w:r>
+              <w:t xml:space="preserve">, </w:t>
+            </w:r>
+            <w:proofErr w:type="spellStart"/>
+            <w:r>
+              <w:t>y_train</w:t>
+            </w:r>
+            <w:proofErr w:type="spellEnd"/>
+            <w:r>
+              <w:t>)</w:t>
+            </w:r>
+          </w:p>
+          <w:p>
+            <w:proofErr w:type="spellStart"/>
+            <w:r>
+              <w:t>ovr</w:t>
+            </w:r>
+            <w:proofErr w:type="spellEnd"/>
+            <w:r>
+              <w:t xml:space="preserve"> = </w:t>
+            </w:r>
+            <w:proofErr w:type="spellStart"/>
+            <w:r>
+              <w:t>OneVsRestClassifier</w:t>
+            </w:r>
+            <w:proofErr w:type="spellEnd"/>
+            <w:r>
+              <w:t>(</w:t>
+            </w:r>
+            <w:proofErr w:type="spellStart"/>
+            <w:r>
+              <w:t>lr</w:t>
+            </w:r>
+            <w:proofErr w:type="spellEnd"/>
+            <w:r>
+              <w:t>)</w:t>
+            </w:r>
+          </w:p>
+        </w:tc>
+        <w:tc>
+          <w:tcPr>
+            <w:tcW w:w="3019" w:type="dxa"/>
+          </w:tcPr>
+          <w:p>
+            <w:r>
+              <w:t>Accuracy Score</w:t>
+            </w:r>
+            <w:r>
+              <w:t xml:space="preserve"> :</w:t>
+            </w:r>
+            <w:r>
+              <w:t xml:space="preserve"> 0.3578</w:t>
+            </w:r>
+          </w:p>
+          <w:p>
+            <w:r>
+              <w:t>F1 Score</w:t>
+            </w:r>
+            <w:r>
+              <w:t xml:space="preserve"> :</w:t>
+            </w:r>
+            <w:r>
+              <w:t xml:space="preserve"> 0.6486667Precision Score </w:t>
+            </w:r>
+            <w:r>
+              <w:t xml:space="preserve">: </w:t>
+            </w:r>
+            <w:bookmarkStart w:id="0" w:name="_GoBack"/>
+            <w:bookmarkEnd w:id="0"/>
+            <w:r>
+              <w:t>0.344403861</w:t>
+            </w:r>
+          </w:p>
+          <w:p/>
+        </w:tc>
+        <w:tc>
+          <w:tcPr>
+            <w:tcW w:w="3112" w:type="dxa"/>
+          </w:tcPr>
+          <w:p>
+            <w:r>
+              <w:t xml:space="preserve">Accuracy Score </w:t>
+            </w:r>
+            <w:r>
+              <w:t xml:space="preserve">: </w:t>
+            </w:r>
+            <w:r>
+              <w:t>0.3339333</w:t>
+            </w:r>
+          </w:p>
+          <w:p>
+            <w:r>
+              <w:t>F1 Score</w:t>
+            </w:r>
+            <w:r>
+              <w:t xml:space="preserve"> :</w:t>
+            </w:r>
+            <w:r>
+              <w:t xml:space="preserve"> 0.61426689310</w:t>
+            </w:r>
+          </w:p>
+          <w:p>
+            <w:r>
+              <w:t xml:space="preserve">Precision Score : </w:t>
+            </w:r>
+            <w:r>
+              <w:t>0.3018</w:t>
+            </w:r>
+          </w:p>
+          <w:p/>
+        </w:tc>
+      </w:tr>
+    </w:tbl>
     <w:p>
       <w:pPr>
         <w:ind w:left="720"/>
       </w:pPr>
-      <w:proofErr w:type="spellStart"/>
-      <w:r>
-        <w:t>Tf</w:t>
-      </w:r>
-      <w:r>
-        <w:t>-</w:t>
-      </w:r>
-      <w:proofErr w:type="gramStart"/>
-      <w:r>
-        <w:t>idf</w:t>
-      </w:r>
-      <w:proofErr w:type="spellEnd"/>
-      <w:r>
-        <w:t xml:space="preserve"> :</w:t>
-      </w:r>
-      <w:proofErr w:type="gramEnd"/>
-    </w:p>
-    <w:p>
-      <w:pPr>
-        <w:ind w:left="720"/>
-      </w:pPr>
-      <w:r>
-        <w:t>Accuracy Score 0.33393333333333336</w:t>
-      </w:r>
-    </w:p>
-    <w:p>
-      <w:pPr>
-        <w:ind w:left="720"/>
-      </w:pPr>
-      <w:r>
-        <w:t>F1 Score 0.6142668931088263</w:t>
-      </w:r>
-    </w:p>
-    <w:p>
-      <w:pPr>
-        <w:ind w:left="720"/>
-      </w:pPr>
-      <w:r>
-        <w:t>Precision Score 0.30181976655232984</w:t>
-      </w:r>
     </w:p>
     <w:sectPr>
       <w:pgSz w:w="12240" w:h="15840"/>
@@ -2548,6 +2759,32 @@
       <w:szCs w:val="28"/>
     </w:rPr>
   </w:style>
+  <w:style w:type="table" w:styleId="TableGrid">
+    <w:name w:val="Table Grid"/>
+    <w:basedOn w:val="TableNormal"/>
+    <w:uiPriority w:val="59"/>
+    <w:rsid w:val="009B5550"/>
+    <w:pPr>
+      <w:spacing w:after="0" w:line="240" w:lineRule="auto"/>
+    </w:pPr>
+    <w:tblPr>
+      <w:tblInd w:w="0" w:type="dxa"/>
+      <w:tblBorders>
+        <w:top w:val="single" w:sz="4" w:space="0" w:color="auto"/>
+        <w:left w:val="single" w:sz="4" w:space="0" w:color="auto"/>
+        <w:bottom w:val="single" w:sz="4" w:space="0" w:color="auto"/>
+        <w:right w:val="single" w:sz="4" w:space="0" w:color="auto"/>
+        <w:insideH w:val="single" w:sz="4" w:space="0" w:color="auto"/>
+        <w:insideV w:val="single" w:sz="4" w:space="0" w:color="auto"/>
+      </w:tblBorders>
+      <w:tblCellMar>
+        <w:top w:w="0" w:type="dxa"/>
+        <w:left w:w="108" w:type="dxa"/>
+        <w:bottom w:w="0" w:type="dxa"/>
+        <w:right w:w="108" w:type="dxa"/>
+      </w:tblCellMar>
+    </w:tblPr>
+  </w:style>
 </w:styles>
 </file>
 
@@ -2937,6 +3174,32 @@
       <w:szCs w:val="28"/>
     </w:rPr>
   </w:style>
+  <w:style w:type="table" w:styleId="TableGrid">
+    <w:name w:val="Table Grid"/>
+    <w:basedOn w:val="TableNormal"/>
+    <w:uiPriority w:val="59"/>
+    <w:rsid w:val="009B5550"/>
+    <w:pPr>
+      <w:spacing w:after="0" w:line="240" w:lineRule="auto"/>
+    </w:pPr>
+    <w:tblPr>
+      <w:tblInd w:w="0" w:type="dxa"/>
+      <w:tblBorders>
+        <w:top w:val="single" w:sz="4" w:space="0" w:color="auto"/>
+        <w:left w:val="single" w:sz="4" w:space="0" w:color="auto"/>
+        <w:bottom w:val="single" w:sz="4" w:space="0" w:color="auto"/>
+        <w:right w:val="single" w:sz="4" w:space="0" w:color="auto"/>
+        <w:insideH w:val="single" w:sz="4" w:space="0" w:color="auto"/>
+        <w:insideV w:val="single" w:sz="4" w:space="0" w:color="auto"/>
+      </w:tblBorders>
+      <w:tblCellMar>
+        <w:top w:w="0" w:type="dxa"/>
+        <w:left w:w="108" w:type="dxa"/>
+        <w:bottom w:w="0" w:type="dxa"/>
+        <w:right w:w="108" w:type="dxa"/>
+      </w:tblCellMar>
+    </w:tblPr>
+  </w:style>
 </w:styles>
 </file>
 

</xml_diff>